<commit_message>
add multi variable Linear regression class
</commit_message>
<xml_diff>
--- a/KOREATECH/보고서.docx
+++ b/KOREATECH/보고서.docx
@@ -66,7 +66,33 @@
                 <w:sz w:val="50"/>
                 <w:szCs w:val="50"/>
               </w:rPr>
-              <w:t>2023-1 머신러닝 및 실습</w:t>
+              <w:t xml:space="preserve">2023-1 </w:t>
+            </w:r>
+            <w:proofErr w:type="spellStart"/>
+            <w:r>
+              <w:rPr>
+                <w:rFonts w:ascii="Malgun Gothic" w:eastAsia="Malgun Gothic" w:hAnsi="Malgun Gothic" w:cs="Gulim" w:hint="eastAsia"/>
+                <w:b/>
+                <w:bCs/>
+                <w:color w:val="000000"/>
+                <w:kern w:val="0"/>
+                <w:sz w:val="50"/>
+                <w:szCs w:val="50"/>
+              </w:rPr>
+              <w:t>머신러닝</w:t>
+            </w:r>
+            <w:proofErr w:type="spellEnd"/>
+            <w:r>
+              <w:rPr>
+                <w:rFonts w:ascii="Malgun Gothic" w:eastAsia="Malgun Gothic" w:hAnsi="Malgun Gothic" w:cs="Gulim" w:hint="eastAsia"/>
+                <w:b/>
+                <w:bCs/>
+                <w:color w:val="000000"/>
+                <w:kern w:val="0"/>
+                <w:sz w:val="50"/>
+                <w:szCs w:val="50"/>
+              </w:rPr>
+              <w:t xml:space="preserve"> 및 실습</w:t>
             </w:r>
           </w:p>
         </w:tc>
@@ -232,6 +258,7 @@
                 <w:szCs w:val="20"/>
               </w:rPr>
             </w:pPr>
+            <w:proofErr w:type="spellStart"/>
             <w:r>
               <w:rPr>
                 <w:rFonts w:eastAsiaTheme="minorHAnsi" w:cs="Gulim" w:hint="eastAsia"/>
@@ -241,6 +268,7 @@
               </w:rPr>
               <w:t>양동재</w:t>
             </w:r>
+            <w:proofErr w:type="spellEnd"/>
           </w:p>
         </w:tc>
       </w:tr>
@@ -553,6 +581,7 @@
         </w:rPr>
         <w:t xml:space="preserve">개의 </w:t>
       </w:r>
+      <w:proofErr w:type="spellStart"/>
       <w:r>
         <w:rPr>
           <w:bCs/>
@@ -560,13 +589,32 @@
         </w:rPr>
         <w:t>frequecncy</w:t>
       </w:r>
-      <w:r>
-        <w:rPr>
-          <w:rFonts w:hint="eastAsia"/>
-          <w:bCs/>
-          <w:sz w:val="22"/>
-        </w:rPr>
-        <w:t xml:space="preserve">로 구성되어있는 </w:t>
+      <w:proofErr w:type="spellEnd"/>
+      <w:r>
+        <w:rPr>
+          <w:rFonts w:hint="eastAsia"/>
+          <w:bCs/>
+          <w:sz w:val="22"/>
+        </w:rPr>
+        <w:t xml:space="preserve">로 </w:t>
+      </w:r>
+      <w:proofErr w:type="spellStart"/>
+      <w:r>
+        <w:rPr>
+          <w:rFonts w:hint="eastAsia"/>
+          <w:bCs/>
+          <w:sz w:val="22"/>
+        </w:rPr>
+        <w:t>구성되어있는</w:t>
+      </w:r>
+      <w:proofErr w:type="spellEnd"/>
+      <w:r>
+        <w:rPr>
+          <w:rFonts w:hint="eastAsia"/>
+          <w:bCs/>
+          <w:sz w:val="22"/>
+        </w:rPr>
+        <w:t xml:space="preserve"> </w:t>
       </w:r>
       <w:r>
         <w:rPr>
@@ -583,6 +631,7 @@
         </w:rPr>
         <w:t xml:space="preserve">에 대해서 각 주파수가 몇 </w:t>
       </w:r>
+      <w:proofErr w:type="spellStart"/>
       <w:r>
         <w:rPr>
           <w:bCs/>
@@ -596,7 +645,16 @@
           <w:bCs/>
           <w:sz w:val="22"/>
         </w:rPr>
-        <w:t>일때,</w:t>
+        <w:t>일때</w:t>
+      </w:r>
+      <w:proofErr w:type="spellEnd"/>
+      <w:r>
+        <w:rPr>
+          <w:rFonts w:hint="eastAsia"/>
+          <w:bCs/>
+          <w:sz w:val="22"/>
+        </w:rPr>
+        <w:t>,</w:t>
       </w:r>
       <w:r>
         <w:rPr>
@@ -626,7 +684,25 @@
           <w:bCs/>
           <w:sz w:val="22"/>
         </w:rPr>
-        <w:t>되는지 계산하는 알고리즘을 구현하는것이 문제이며,</w:t>
+        <w:t xml:space="preserve">되는지 계산하는 알고리즘을 </w:t>
+      </w:r>
+      <w:proofErr w:type="spellStart"/>
+      <w:r>
+        <w:rPr>
+          <w:rFonts w:hint="eastAsia"/>
+          <w:bCs/>
+          <w:sz w:val="22"/>
+        </w:rPr>
+        <w:t>구현하는것이</w:t>
+      </w:r>
+      <w:proofErr w:type="spellEnd"/>
+      <w:r>
+        <w:rPr>
+          <w:rFonts w:hint="eastAsia"/>
+          <w:bCs/>
+          <w:sz w:val="22"/>
+        </w:rPr>
+        <w:t xml:space="preserve"> 문제이며,</w:t>
       </w:r>
       <w:r>
         <w:rPr>
@@ -695,7 +771,23 @@
           <w:bCs/>
           <w:sz w:val="22"/>
         </w:rPr>
-        <w:t xml:space="preserve">2 Predict Concrete Compressive strength </w:t>
+        <w:t xml:space="preserve">2 Predict Concrete Compressive </w:t>
+      </w:r>
+      <w:proofErr w:type="gramStart"/>
+      <w:r>
+        <w:rPr>
+          <w:bCs/>
+          <w:sz w:val="22"/>
+        </w:rPr>
+        <w:t>strength</w:t>
+      </w:r>
+      <w:proofErr w:type="gramEnd"/>
+      <w:r>
+        <w:rPr>
+          <w:bCs/>
+          <w:sz w:val="22"/>
+        </w:rPr>
+        <w:t xml:space="preserve"> </w:t>
       </w:r>
     </w:p>
     <w:p>
@@ -782,13 +874,23 @@
         </w:rPr>
         <w:t>s</w:t>
       </w:r>
-      <w:r>
-        <w:rPr>
-          <w:rFonts w:hint="eastAsia"/>
-          <w:bCs/>
-          <w:sz w:val="22"/>
-        </w:rPr>
-        <w:t xml:space="preserve">를 활용하여 </w:t>
+      <w:proofErr w:type="spellStart"/>
+      <w:r>
+        <w:rPr>
+          <w:rFonts w:hint="eastAsia"/>
+          <w:bCs/>
+          <w:sz w:val="22"/>
+        </w:rPr>
+        <w:t>를</w:t>
+      </w:r>
+      <w:proofErr w:type="spellEnd"/>
+      <w:r>
+        <w:rPr>
+          <w:rFonts w:hint="eastAsia"/>
+          <w:bCs/>
+          <w:sz w:val="22"/>
+        </w:rPr>
+        <w:t xml:space="preserve"> 활용하여 </w:t>
       </w:r>
       <w:r>
         <w:rPr>
@@ -812,13 +914,41 @@
         </w:rPr>
         <w:t>concrete compressive strength)</w:t>
       </w:r>
-      <w:r>
-        <w:rPr>
-          <w:rFonts w:hint="eastAsia"/>
-          <w:bCs/>
-          <w:sz w:val="22"/>
-        </w:rPr>
-        <w:t>를 예측하는 모델을 개발하는것이 목표이며,</w:t>
+      <w:proofErr w:type="spellStart"/>
+      <w:r>
+        <w:rPr>
+          <w:rFonts w:hint="eastAsia"/>
+          <w:bCs/>
+          <w:sz w:val="22"/>
+        </w:rPr>
+        <w:t>를</w:t>
+      </w:r>
+      <w:proofErr w:type="spellEnd"/>
+      <w:r>
+        <w:rPr>
+          <w:rFonts w:hint="eastAsia"/>
+          <w:bCs/>
+          <w:sz w:val="22"/>
+        </w:rPr>
+        <w:t xml:space="preserve"> 예측하는 모델을 </w:t>
+      </w:r>
+      <w:proofErr w:type="spellStart"/>
+      <w:r>
+        <w:rPr>
+          <w:rFonts w:hint="eastAsia"/>
+          <w:bCs/>
+          <w:sz w:val="22"/>
+        </w:rPr>
+        <w:t>개발하는것이</w:t>
+      </w:r>
+      <w:proofErr w:type="spellEnd"/>
+      <w:r>
+        <w:rPr>
+          <w:rFonts w:hint="eastAsia"/>
+          <w:bCs/>
+          <w:sz w:val="22"/>
+        </w:rPr>
+        <w:t xml:space="preserve"> 목표이며,</w:t>
       </w:r>
       <w:r>
         <w:rPr>
@@ -1080,9 +1210,6 @@
     <w:p>
       <w:pPr>
         <w:ind w:left="1160"/>
-        <w:rPr>
-          <w:rFonts w:hint="eastAsia"/>
-        </w:rPr>
       </w:pPr>
       <w:r>
         <w:t>Case#1</w:t>
@@ -1114,11 +1241,19 @@
       <w:r>
         <w:t>composite frequency</w:t>
       </w:r>
-      <w:r>
-        <w:rPr>
-          <w:rFonts w:hint="eastAsia"/>
-        </w:rPr>
-        <w:t>를 만드는 조합을 찾는 문제이다.</w:t>
+      <w:proofErr w:type="spellStart"/>
+      <w:r>
+        <w:rPr>
+          <w:rFonts w:hint="eastAsia"/>
+        </w:rPr>
+        <w:t>를</w:t>
+      </w:r>
+      <w:proofErr w:type="spellEnd"/>
+      <w:r>
+        <w:rPr>
+          <w:rFonts w:hint="eastAsia"/>
+        </w:rPr>
+        <w:t xml:space="preserve"> 만드는 조합을 찾는 문제이다.</w:t>
       </w:r>
       <w:r>
         <w:t xml:space="preserve"> </w:t>
@@ -1132,11 +1267,19 @@
       <w:r>
         <w:t xml:space="preserve"> composite frequency</w:t>
       </w:r>
-      <w:r>
-        <w:rPr>
-          <w:rFonts w:hint="eastAsia"/>
-        </w:rPr>
-        <w:t xml:space="preserve">를 찾는 </w:t>
+      <w:proofErr w:type="spellStart"/>
+      <w:r>
+        <w:rPr>
+          <w:rFonts w:hint="eastAsia"/>
+        </w:rPr>
+        <w:t>를</w:t>
+      </w:r>
+      <w:proofErr w:type="spellEnd"/>
+      <w:r>
+        <w:rPr>
+          <w:rFonts w:hint="eastAsia"/>
+        </w:rPr>
+        <w:t xml:space="preserve"> 찾는 </w:t>
       </w:r>
       <w:r>
         <w:t>sine wave</w:t>
@@ -1150,11 +1293,19 @@
       <w:r>
         <w:t>amplitude</w:t>
       </w:r>
-      <w:r>
-        <w:rPr>
-          <w:rFonts w:hint="eastAsia"/>
-        </w:rPr>
-        <w:t>를 찾는 문제이기 때문에</w:t>
+      <w:proofErr w:type="spellStart"/>
+      <w:r>
+        <w:rPr>
+          <w:rFonts w:hint="eastAsia"/>
+        </w:rPr>
+        <w:t>를</w:t>
+      </w:r>
+      <w:proofErr w:type="spellEnd"/>
+      <w:r>
+        <w:rPr>
+          <w:rFonts w:hint="eastAsia"/>
+        </w:rPr>
+        <w:t xml:space="preserve"> 찾는 문제이기 때문에</w:t>
       </w:r>
       <w:r>
         <w:t xml:space="preserve"> </w:t>
@@ -1168,11 +1319,19 @@
       <w:r>
         <w:t>greedy algorithm</w:t>
       </w:r>
-      <w:r>
-        <w:rPr>
-          <w:rFonts w:hint="eastAsia"/>
-        </w:rPr>
-        <w:t>으로 접근해볼 수 있다.</w:t>
+      <w:proofErr w:type="spellStart"/>
+      <w:r>
+        <w:rPr>
+          <w:rFonts w:hint="eastAsia"/>
+        </w:rPr>
+        <w:t>으로</w:t>
+      </w:r>
+      <w:proofErr w:type="spellEnd"/>
+      <w:r>
+        <w:rPr>
+          <w:rFonts w:hint="eastAsia"/>
+        </w:rPr>
+        <w:t xml:space="preserve"> 접근해볼 수 있다.</w:t>
       </w:r>
       <w:r>
         <w:t xml:space="preserve"> </w:t>
@@ -1213,11 +1372,19 @@
       <w:r>
         <w:t xml:space="preserve"> computer resource</w:t>
       </w:r>
-      <w:r>
-        <w:rPr>
-          <w:rFonts w:hint="eastAsia"/>
-        </w:rPr>
-        <w:t>를 최소화 하는 방향도 고려해야한다.</w:t>
+      <w:proofErr w:type="spellStart"/>
+      <w:r>
+        <w:rPr>
+          <w:rFonts w:hint="eastAsia"/>
+        </w:rPr>
+        <w:t>를</w:t>
+      </w:r>
+      <w:proofErr w:type="spellEnd"/>
+      <w:r>
+        <w:rPr>
+          <w:rFonts w:hint="eastAsia"/>
+        </w:rPr>
+        <w:t xml:space="preserve"> 최소화 하는 방향도 고려해야한다.</w:t>
       </w:r>
     </w:p>
     <w:p>
@@ -1256,20 +1423,50 @@
       <w:r>
         <w:t xml:space="preserve"> composite frequency</w:t>
       </w:r>
-      <w:r>
-        <w:rPr>
-          <w:rFonts w:hint="eastAsia"/>
-        </w:rPr>
-        <w:t xml:space="preserve">를 찾기위해 </w:t>
+      <w:proofErr w:type="spellStart"/>
+      <w:r>
+        <w:rPr>
+          <w:rFonts w:hint="eastAsia"/>
+        </w:rPr>
+        <w:t>를</w:t>
+      </w:r>
+      <w:proofErr w:type="spellEnd"/>
+      <w:r>
+        <w:rPr>
+          <w:rFonts w:hint="eastAsia"/>
+        </w:rPr>
+        <w:t xml:space="preserve"> </w:t>
+      </w:r>
+      <w:proofErr w:type="spellStart"/>
+      <w:r>
+        <w:rPr>
+          <w:rFonts w:hint="eastAsia"/>
+        </w:rPr>
+        <w:t>찾기위해</w:t>
+      </w:r>
+      <w:proofErr w:type="spellEnd"/>
+      <w:r>
+        <w:rPr>
+          <w:rFonts w:hint="eastAsia"/>
+        </w:rPr>
+        <w:t xml:space="preserve"> </w:t>
       </w:r>
       <w:r>
         <w:t>0</w:t>
       </w:r>
-      <w:r>
-        <w:rPr>
-          <w:rFonts w:hint="eastAsia"/>
-        </w:rPr>
-        <w:t xml:space="preserve">부터 </w:t>
+      <w:proofErr w:type="spellStart"/>
+      <w:r>
+        <w:rPr>
+          <w:rFonts w:hint="eastAsia"/>
+        </w:rPr>
+        <w:t>부터</w:t>
+      </w:r>
+      <w:proofErr w:type="spellEnd"/>
+      <w:r>
+        <w:rPr>
+          <w:rFonts w:hint="eastAsia"/>
+        </w:rPr>
+        <w:t xml:space="preserve"> </w:t>
       </w:r>
       <w:r>
         <w:rPr>
@@ -1741,6 +1938,7 @@
         </w:rPr>
         <w:t>computing resource</w:t>
       </w:r>
+      <w:proofErr w:type="spellStart"/>
       <w:r>
         <w:rPr>
           <w:rFonts w:ascii="Arial" w:hAnsi="Arial" w:cs="Arial" w:hint="eastAsia"/>
@@ -1751,6 +1949,7 @@
         </w:rPr>
         <w:t>를</w:t>
       </w:r>
+      <w:proofErr w:type="spellEnd"/>
       <w:r>
         <w:rPr>
           <w:rFonts w:ascii="Arial" w:hAnsi="Arial" w:cs="Arial" w:hint="eastAsia"/>
@@ -1971,6 +2170,7 @@
         </w:rPr>
         <w:t xml:space="preserve"> </w:t>
       </w:r>
+      <w:proofErr w:type="spellStart"/>
       <w:r>
         <w:rPr>
           <w:rFonts w:ascii="Arial" w:hAnsi="Arial" w:cs="Arial" w:hint="eastAsia"/>
@@ -1981,6 +2181,7 @@
         </w:rPr>
         <w:t>해야한다</w:t>
       </w:r>
+      <w:proofErr w:type="spellEnd"/>
       <w:r>
         <w:rPr>
           <w:rFonts w:ascii="Arial" w:hAnsi="Arial" w:cs="Arial" w:hint="eastAsia"/>
@@ -2026,16 +2227,7 @@
           <w:sz w:val="24"/>
           <w:szCs w:val="24"/>
         </w:rPr>
-        <w:t>Case#</w:t>
-      </w:r>
-      <w:r>
-        <w:rPr>
-          <w:b/>
-          <w:bCs/>
-          <w:sz w:val="24"/>
-          <w:szCs w:val="24"/>
-        </w:rPr>
-        <w:t>2</w:t>
+        <w:t>Case#2</w:t>
       </w:r>
     </w:p>
     <w:p>
@@ -2573,11 +2765,19 @@
       <w:r>
         <w:t>gradient descent method</w:t>
       </w:r>
-      <w:r>
-        <w:rPr>
-          <w:rFonts w:hint="eastAsia"/>
-        </w:rPr>
-        <w:t xml:space="preserve">를 통해 </w:t>
+      <w:proofErr w:type="spellStart"/>
+      <w:r>
+        <w:rPr>
+          <w:rFonts w:hint="eastAsia"/>
+        </w:rPr>
+        <w:t>를</w:t>
+      </w:r>
+      <w:proofErr w:type="spellEnd"/>
+      <w:r>
+        <w:rPr>
+          <w:rFonts w:hint="eastAsia"/>
+        </w:rPr>
+        <w:t xml:space="preserve"> 통해 </w:t>
       </w:r>
       <w:r>
         <w:t>local minimum</w:t>
@@ -2591,11 +2791,19 @@
       <w:r>
         <w:t>global minimum value</w:t>
       </w:r>
-      <w:r>
-        <w:rPr>
-          <w:rFonts w:hint="eastAsia"/>
-        </w:rPr>
-        <w:t>를 찾아야 한다.</w:t>
+      <w:proofErr w:type="spellStart"/>
+      <w:r>
+        <w:rPr>
+          <w:rFonts w:hint="eastAsia"/>
+        </w:rPr>
+        <w:t>를</w:t>
+      </w:r>
+      <w:proofErr w:type="spellEnd"/>
+      <w:r>
+        <w:rPr>
+          <w:rFonts w:hint="eastAsia"/>
+        </w:rPr>
+        <w:t xml:space="preserve"> 찾아야 한다.</w:t>
       </w:r>
       <w:r>
         <w:t xml:space="preserve"> </w:t>
@@ -2683,7 +2891,21 @@
         <w:rPr>
           <w:rFonts w:hint="eastAsia"/>
         </w:rPr>
-        <w:t>보다 더 빠르게 문제를 해결할 수 있을것으로 보인다.</w:t>
+        <w:t xml:space="preserve">보다 더 빠르게 문제를 해결할 수 </w:t>
+      </w:r>
+      <w:proofErr w:type="spellStart"/>
+      <w:r>
+        <w:rPr>
+          <w:rFonts w:hint="eastAsia"/>
+        </w:rPr>
+        <w:t>있을것으로</w:t>
+      </w:r>
+      <w:proofErr w:type="spellEnd"/>
+      <w:r>
+        <w:rPr>
+          <w:rFonts w:hint="eastAsia"/>
+        </w:rPr>
+        <w:t xml:space="preserve"> 보인다.</w:t>
       </w:r>
       <w:r>
         <w:t xml:space="preserve"> </w:t>
@@ -2718,27 +2940,29 @@
           <w:szCs w:val="24"/>
         </w:rPr>
         <w:lastRenderedPageBreak/>
-        <w:t>B</w:t>
-      </w:r>
-      <w:r>
-        <w:rPr>
+        <w:t xml:space="preserve">B. </w:t>
+      </w:r>
+      <w:proofErr w:type="gramStart"/>
+      <w:r>
+        <w:rPr>
+          <w:rFonts w:hint="eastAsia"/>
           <w:b/>
           <w:bCs/>
           <w:sz w:val="24"/>
           <w:szCs w:val="24"/>
         </w:rPr>
-        <w:t xml:space="preserve">. </w:t>
-      </w:r>
-      <w:r>
-        <w:rPr>
-          <w:rFonts w:hint="eastAsia"/>
+        <w:t>E</w:t>
+      </w:r>
+      <w:r>
+        <w:rPr>
           <w:b/>
           <w:bCs/>
           <w:sz w:val="24"/>
           <w:szCs w:val="24"/>
         </w:rPr>
-        <w:t>E</w:t>
-      </w:r>
+        <w:t>DA(</w:t>
+      </w:r>
+      <w:proofErr w:type="gramEnd"/>
       <w:r>
         <w:rPr>
           <w:b/>
@@ -2746,7 +2970,7 @@
           <w:sz w:val="24"/>
           <w:szCs w:val="24"/>
         </w:rPr>
-        <w:t>DA(Exploratory Data Analysis)</w:t>
+        <w:t>Exploratory Data Analysis)</w:t>
       </w:r>
     </w:p>
     <w:p>
@@ -2762,7 +2986,21 @@
         <w:rPr>
           <w:rFonts w:hint="eastAsia"/>
         </w:rPr>
-        <w:t>데이터 결측치 확인</w:t>
+        <w:t xml:space="preserve">데이터 </w:t>
+      </w:r>
+      <w:proofErr w:type="spellStart"/>
+      <w:r>
+        <w:rPr>
+          <w:rFonts w:hint="eastAsia"/>
+        </w:rPr>
+        <w:t>결측치</w:t>
+      </w:r>
+      <w:proofErr w:type="spellEnd"/>
+      <w:r>
+        <w:rPr>
+          <w:rFonts w:hint="eastAsia"/>
+        </w:rPr>
+        <w:t xml:space="preserve"> 확인</w:t>
       </w:r>
     </w:p>
     <w:p>
@@ -2783,7 +3021,21 @@
         <w:rPr>
           <w:rFonts w:hint="eastAsia"/>
         </w:rPr>
-        <w:t>이 갖는 의미또한 명확하다.</w:t>
+        <w:t xml:space="preserve">이 갖는 </w:t>
+      </w:r>
+      <w:proofErr w:type="spellStart"/>
+      <w:r>
+        <w:rPr>
+          <w:rFonts w:hint="eastAsia"/>
+        </w:rPr>
+        <w:t>의미또한</w:t>
+      </w:r>
+      <w:proofErr w:type="spellEnd"/>
+      <w:r>
+        <w:rPr>
+          <w:rFonts w:hint="eastAsia"/>
+        </w:rPr>
+        <w:t xml:space="preserve"> 명확하다.</w:t>
       </w:r>
       <w:r>
         <w:t xml:space="preserve"> </w:t>
@@ -2801,10 +3053,43 @@
         <w:rPr>
           <w:rFonts w:hint="eastAsia"/>
         </w:rPr>
-        <w:t xml:space="preserve">은 의미있는 데이터로 인정하여야 하지만 데이터 중 결측치 </w:t>
-      </w:r>
-      <w:r>
-        <w:t>NaN Value</w:t>
+        <w:t xml:space="preserve">은 </w:t>
+      </w:r>
+      <w:proofErr w:type="spellStart"/>
+      <w:r>
+        <w:rPr>
+          <w:rFonts w:hint="eastAsia"/>
+        </w:rPr>
+        <w:t>의미있는</w:t>
+      </w:r>
+      <w:proofErr w:type="spellEnd"/>
+      <w:r>
+        <w:rPr>
+          <w:rFonts w:hint="eastAsia"/>
+        </w:rPr>
+        <w:t xml:space="preserve"> 데이터로 인정하여야 하지만 데이터 중 </w:t>
+      </w:r>
+      <w:proofErr w:type="spellStart"/>
+      <w:r>
+        <w:rPr>
+          <w:rFonts w:hint="eastAsia"/>
+        </w:rPr>
+        <w:t>결측치</w:t>
+      </w:r>
+      <w:proofErr w:type="spellEnd"/>
+      <w:r>
+        <w:rPr>
+          <w:rFonts w:hint="eastAsia"/>
+        </w:rPr>
+        <w:t xml:space="preserve"> </w:t>
+      </w:r>
+      <w:proofErr w:type="spellStart"/>
+      <w:r>
+        <w:t>NaN</w:t>
+      </w:r>
+      <w:proofErr w:type="spellEnd"/>
+      <w:r>
+        <w:t xml:space="preserve"> Value</w:t>
       </w:r>
       <w:r>
         <w:rPr>
@@ -2821,9 +3106,11 @@
         </w:rPr>
         <w:t xml:space="preserve">이를 확인하고 만약 있다면 </w:t>
       </w:r>
+      <w:proofErr w:type="spellStart"/>
       <w:r>
         <w:t>NaN</w:t>
       </w:r>
+      <w:proofErr w:type="spellEnd"/>
       <w:r>
         <w:rPr>
           <w:rFonts w:hint="eastAsia"/>
@@ -2873,7 +3160,21 @@
         <w:rPr>
           <w:rFonts w:hint="eastAsia"/>
         </w:rPr>
-        <w:t>해당 데이터에 결측치는 존재하지 않았다</w:t>
+        <w:t xml:space="preserve">해당 데이터에 </w:t>
+      </w:r>
+      <w:proofErr w:type="spellStart"/>
+      <w:r>
+        <w:rPr>
+          <w:rFonts w:hint="eastAsia"/>
+        </w:rPr>
+        <w:t>결측치는</w:t>
+      </w:r>
+      <w:proofErr w:type="spellEnd"/>
+      <w:r>
+        <w:rPr>
+          <w:rFonts w:hint="eastAsia"/>
+        </w:rPr>
+        <w:t xml:space="preserve"> 존재하지 않았다</w:t>
       </w:r>
       <w:r>
         <w:t>.</w:t>
@@ -2915,6 +3216,9 @@
         <w:ind w:leftChars="0" w:left="1160"/>
       </w:pPr>
       <w:r>
+        <w:rPr>
+          <w:noProof/>
+        </w:rPr>
         <w:drawing>
           <wp:inline distT="0" distB="0" distL="0" distR="0" wp14:anchorId="5CB1AEDF" wp14:editId="23E911DA">
             <wp:extent cx="4536489" cy="3386032"/>
@@ -2969,11 +3273,19 @@
       <w:r>
         <w:t xml:space="preserve"> Age</w:t>
       </w:r>
-      <w:r>
-        <w:rPr>
-          <w:rFonts w:hint="eastAsia"/>
-        </w:rPr>
-        <w:t>를 제외하면 큰 이상치가 보이지 않으며,</w:t>
+      <w:proofErr w:type="spellStart"/>
+      <w:r>
+        <w:rPr>
+          <w:rFonts w:hint="eastAsia"/>
+        </w:rPr>
+        <w:t>를</w:t>
+      </w:r>
+      <w:proofErr w:type="spellEnd"/>
+      <w:r>
+        <w:rPr>
+          <w:rFonts w:hint="eastAsia"/>
+        </w:rPr>
+        <w:t xml:space="preserve"> 제외하면 큰 이상치가 보이지 않으며,</w:t>
       </w:r>
       <w:r>
         <w:t xml:space="preserve"> Age</w:t>
@@ -3102,11 +3414,19 @@
       <w:r>
         <w:t>outlier</w:t>
       </w:r>
-      <w:r>
-        <w:rPr>
-          <w:rFonts w:hint="eastAsia"/>
-        </w:rPr>
-        <w:t xml:space="preserve">를 보존하는 방식으로 </w:t>
+      <w:proofErr w:type="spellStart"/>
+      <w:r>
+        <w:rPr>
+          <w:rFonts w:hint="eastAsia"/>
+        </w:rPr>
+        <w:t>를</w:t>
+      </w:r>
+      <w:proofErr w:type="spellEnd"/>
+      <w:r>
+        <w:rPr>
+          <w:rFonts w:hint="eastAsia"/>
+        </w:rPr>
+        <w:t xml:space="preserve"> 보존하는 방식으로 </w:t>
       </w:r>
       <w:r>
         <w:t xml:space="preserve">data preprocessing </w:t>
@@ -3126,8 +3446,13 @@
         </w:rPr>
         <w:t xml:space="preserve">에 영향을 많이 받는 </w:t>
       </w:r>
-      <w:r>
-        <w:t>MinMax normalization</w:t>
+      <w:proofErr w:type="spellStart"/>
+      <w:r>
+        <w:t>MinMax</w:t>
+      </w:r>
+      <w:proofErr w:type="spellEnd"/>
+      <w:r>
+        <w:t xml:space="preserve"> normalization</w:t>
       </w:r>
       <w:r>
         <w:rPr>
@@ -3329,8 +3654,18 @@
           <w:color w:val="000000"/>
           <w:szCs w:val="20"/>
         </w:rPr>
-        <w:t>+ bold + itelic</w:t>
-      </w:r>
+        <w:t xml:space="preserve">+ bold + </w:t>
+      </w:r>
+      <w:proofErr w:type="spellStart"/>
+      <w:r>
+        <w:rPr>
+          <w:rFonts w:ascii="Calibri" w:hAnsi="Calibri" w:cs="Calibri"/>
+          <w:color w:val="000000"/>
+          <w:szCs w:val="20"/>
+        </w:rPr>
+        <w:t>itelic</w:t>
+      </w:r>
+      <w:proofErr w:type="spellEnd"/>
     </w:p>
     <w:p>
       <w:pPr>
@@ -3346,6 +3681,7 @@
           <w:szCs w:val="12"/>
         </w:rPr>
       </w:pPr>
+      <w:proofErr w:type="gramStart"/>
       <w:r>
         <w:rPr>
           <w:rFonts w:ascii="Calibri" w:hAnsi="Calibri" w:cs="Calibri" w:hint="eastAsia"/>
@@ -3372,8 +3708,27 @@
           <w:color w:val="000000"/>
           <w:szCs w:val="20"/>
         </w:rPr>
-        <w:t xml:space="preserve"> : bold + itelic</w:t>
-      </w:r>
+        <w:t xml:space="preserve"> :</w:t>
+      </w:r>
+      <w:proofErr w:type="gramEnd"/>
+      <w:r>
+        <w:rPr>
+          <w:rFonts w:ascii="Calibri" w:hAnsi="Calibri" w:cs="Calibri"/>
+          <w:color w:val="000000"/>
+          <w:szCs w:val="20"/>
+        </w:rPr>
+        <w:t xml:space="preserve"> bold + </w:t>
+      </w:r>
+      <w:proofErr w:type="spellStart"/>
+      <w:r>
+        <w:rPr>
+          <w:rFonts w:ascii="Calibri" w:hAnsi="Calibri" w:cs="Calibri"/>
+          <w:color w:val="000000"/>
+          <w:szCs w:val="20"/>
+        </w:rPr>
+        <w:t>itelic</w:t>
+      </w:r>
+      <w:proofErr w:type="spellEnd"/>
     </w:p>
     <w:p>
       <w:pPr>
@@ -3389,6 +3744,7 @@
           <w:szCs w:val="12"/>
         </w:rPr>
       </w:pPr>
+      <w:proofErr w:type="gramStart"/>
       <w:r>
         <w:rPr>
           <w:rFonts w:ascii="Calibri" w:hAnsi="Calibri" w:cs="Calibri" w:hint="eastAsia"/>
@@ -3415,8 +3771,27 @@
           <w:color w:val="000000"/>
           <w:szCs w:val="20"/>
         </w:rPr>
-        <w:t xml:space="preserve"> : itelic</w:t>
-      </w:r>
+        <w:t xml:space="preserve"> :</w:t>
+      </w:r>
+      <w:proofErr w:type="gramEnd"/>
+      <w:r>
+        <w:rPr>
+          <w:rFonts w:ascii="Calibri" w:hAnsi="Calibri" w:cs="Calibri"/>
+          <w:color w:val="000000"/>
+          <w:szCs w:val="20"/>
+        </w:rPr>
+        <w:t xml:space="preserve"> </w:t>
+      </w:r>
+      <w:proofErr w:type="spellStart"/>
+      <w:r>
+        <w:rPr>
+          <w:rFonts w:ascii="Calibri" w:hAnsi="Calibri" w:cs="Calibri"/>
+          <w:color w:val="000000"/>
+          <w:szCs w:val="20"/>
+        </w:rPr>
+        <w:t>itelic</w:t>
+      </w:r>
+      <w:proofErr w:type="spellEnd"/>
     </w:p>
     <w:p>
       <w:pPr>
@@ -3500,7 +3875,21 @@
         <w:rPr>
           <w:sz w:val="22"/>
         </w:rPr>
-        <w:t xml:space="preserve">2. mse </w:t>
+        <w:t xml:space="preserve">2. </w:t>
+      </w:r>
+      <w:proofErr w:type="spellStart"/>
+      <w:r>
+        <w:rPr>
+          <w:sz w:val="22"/>
+        </w:rPr>
+        <w:t>mse</w:t>
+      </w:r>
+      <w:proofErr w:type="spellEnd"/>
+      <w:r>
+        <w:rPr>
+          <w:sz w:val="22"/>
+        </w:rPr>
+        <w:t xml:space="preserve"> </w:t>
       </w:r>
       <w:r>
         <w:rPr>
@@ -3514,7 +3903,6 @@
       <w:pPr>
         <w:spacing w:line="240" w:lineRule="auto"/>
         <w:rPr>
-          <w:rFonts w:hint="eastAsia"/>
           <w:sz w:val="22"/>
         </w:rPr>
       </w:pPr>
@@ -3601,7 +3989,21 @@
         <w:rPr>
           <w:sz w:val="22"/>
         </w:rPr>
-        <w:t xml:space="preserve">3. mse </w:t>
+        <w:t xml:space="preserve">3. </w:t>
+      </w:r>
+      <w:proofErr w:type="spellStart"/>
+      <w:r>
+        <w:rPr>
+          <w:sz w:val="22"/>
+        </w:rPr>
+        <w:t>mse</w:t>
+      </w:r>
+      <w:proofErr w:type="spellEnd"/>
+      <w:r>
+        <w:rPr>
+          <w:sz w:val="22"/>
+        </w:rPr>
+        <w:t xml:space="preserve"> </w:t>
       </w:r>
       <w:r>
         <w:rPr>
@@ -3616,7 +4018,6 @@
         <w:spacing w:line="240" w:lineRule="auto"/>
         <w:ind w:firstLine="220"/>
         <w:rPr>
-          <w:rFonts w:hint="eastAsia"/>
           <w:sz w:val="22"/>
         </w:rPr>
       </w:pPr>
@@ -3644,7 +4045,23 @@
           <w:rFonts w:hint="eastAsia"/>
           <w:sz w:val="22"/>
         </w:rPr>
-        <w:t>랜덤 주파수 생성 경우의수 최소화를 위함)</w:t>
+        <w:t xml:space="preserve">랜덤 주파수 생성 </w:t>
+      </w:r>
+      <w:proofErr w:type="spellStart"/>
+      <w:r>
+        <w:rPr>
+          <w:rFonts w:hint="eastAsia"/>
+          <w:sz w:val="22"/>
+        </w:rPr>
+        <w:t>경우의수</w:t>
+      </w:r>
+      <w:proofErr w:type="spellEnd"/>
+      <w:r>
+        <w:rPr>
+          <w:rFonts w:hint="eastAsia"/>
+          <w:sz w:val="22"/>
+        </w:rPr>
+        <w:t xml:space="preserve"> 최소화를 위함)</w:t>
       </w:r>
     </w:p>
     <w:p>
@@ -3687,16 +4104,18 @@
         <w:ind w:leftChars="0"/>
       </w:pPr>
       <w:r>
-        <w:t>Minmax scaling formular</w:t>
-      </w:r>
+        <w:t xml:space="preserve">Minmax scaling </w:t>
+      </w:r>
+      <w:proofErr w:type="gramStart"/>
+      <w:r>
+        <w:t>formular</w:t>
+      </w:r>
+      <w:proofErr w:type="gramEnd"/>
     </w:p>
     <w:p>
       <w:pPr>
         <w:pStyle w:val="ListParagraph"/>
         <w:ind w:leftChars="0" w:left="425"/>
-        <w:rPr>
-          <w:rFonts w:hint="eastAsia"/>
-        </w:rPr>
       </w:pPr>
       <m:oMathPara>
         <m:oMath>
@@ -3842,17 +4261,19 @@
         <w:ind w:leftChars="0"/>
       </w:pPr>
       <w:r>
-        <w:t>z-score scaling formular</w:t>
-      </w:r>
+        <w:t xml:space="preserve">z-score scaling </w:t>
+      </w:r>
+      <w:proofErr w:type="gramStart"/>
+      <w:r>
+        <w:t>formular</w:t>
+      </w:r>
+      <w:proofErr w:type="gramEnd"/>
     </w:p>
     <w:p>
       <w:pPr>
         <w:pStyle w:val="ListParagraph"/>
         <w:ind w:leftChars="0" w:left="425"/>
         <w:jc w:val="center"/>
-        <w:rPr>
-          <w:rFonts w:hint="eastAsia"/>
-        </w:rPr>
       </w:pPr>
       <m:oMathPara>
         <m:oMath>
@@ -4917,7 +5338,25 @@
           <w:bCs/>
           <w:sz w:val="22"/>
         </w:rPr>
-        <w:t>알고리즘 모두 결과적으로 무한대에 가까운 연산을 진행하여야한다.</w:t>
+        <w:t xml:space="preserve">알고리즘 모두 결과적으로 무한대에 가까운 연산을 </w:t>
+      </w:r>
+      <w:proofErr w:type="spellStart"/>
+      <w:r>
+        <w:rPr>
+          <w:rFonts w:hint="eastAsia"/>
+          <w:bCs/>
+          <w:sz w:val="22"/>
+        </w:rPr>
+        <w:t>진행하여야한다</w:t>
+      </w:r>
+      <w:proofErr w:type="spellEnd"/>
+      <w:r>
+        <w:rPr>
+          <w:rFonts w:hint="eastAsia"/>
+          <w:bCs/>
+          <w:sz w:val="22"/>
+        </w:rPr>
+        <w:t>.</w:t>
       </w:r>
       <w:r>
         <w:rPr>
@@ -4984,6 +5423,7 @@
         <w:spacing w:line="240" w:lineRule="auto"/>
         <w:ind w:left="425"/>
         <w:rPr>
+          <w:rFonts w:hint="eastAsia"/>
           <w:bCs/>
           <w:sz w:val="22"/>
         </w:rPr>
@@ -4995,39 +5435,6 @@
         </w:rPr>
         <w:t>Case #2</w:t>
       </w:r>
-    </w:p>
-    <w:p>
-      <w:pPr>
-        <w:pStyle w:val="ListParagraph"/>
-        <w:spacing w:line="240" w:lineRule="auto"/>
-        <w:ind w:leftChars="0" w:left="425"/>
-        <w:rPr>
-          <w:bCs/>
-          <w:sz w:val="22"/>
-        </w:rPr>
-      </w:pPr>
-      <w:r>
-        <w:rPr>
-          <w:b/>
-          <w:sz w:val="22"/>
-        </w:rPr>
-        <w:t>Case 1.</w:t>
-      </w:r>
-      <w:r>
-        <w:rPr>
-          <w:bCs/>
-          <w:sz w:val="22"/>
-        </w:rPr>
-        <w:t xml:space="preserve"> Epoch</w:t>
-      </w:r>
-      <w:r>
-        <w:rPr>
-          <w:rFonts w:hint="eastAsia"/>
-          <w:bCs/>
-          <w:sz w:val="22"/>
-        </w:rPr>
-        <w:t>에 따른 성능</w:t>
-      </w:r>
       <w:r>
         <w:rPr>
           <w:bCs/>
@@ -5035,13 +5442,22 @@
         </w:rPr>
         <w:t xml:space="preserve"> </w:t>
       </w:r>
-      <w:r>
-        <w:rPr>
-          <w:rFonts w:hint="eastAsia"/>
-          <w:bCs/>
-          <w:sz w:val="22"/>
-        </w:rPr>
-        <w:t>분석</w:t>
+      <w:proofErr w:type="spellStart"/>
+      <w:r>
+        <w:rPr>
+          <w:bCs/>
+          <w:sz w:val="22"/>
+        </w:rPr>
+        <w:t>Interation</w:t>
+      </w:r>
+      <w:proofErr w:type="spellEnd"/>
+      <w:r>
+        <w:rPr>
+          <w:rFonts w:hint="eastAsia"/>
+          <w:bCs/>
+          <w:sz w:val="22"/>
+        </w:rPr>
+        <w:t>증가에 따른 성능분석</w:t>
       </w:r>
     </w:p>
     <w:p>
@@ -5056,14 +5472,14 @@
       </w:pPr>
       <w:r>
         <w:rPr>
-          <w:noProof/>
+          <w:bCs/>
           <w:sz w:val="22"/>
         </w:rPr>
         <w:drawing>
-          <wp:inline distT="0" distB="0" distL="0" distR="0" wp14:anchorId="4564D2CE" wp14:editId="478C609E">
-            <wp:extent cx="3568700" cy="2730086"/>
-            <wp:effectExtent l="0" t="0" r="0" b="0"/>
-            <wp:docPr id="1" name="Picture 1"/>
+          <wp:inline distT="0" distB="0" distL="0" distR="0" wp14:anchorId="1B0AEB3D" wp14:editId="01356DAC">
+            <wp:extent cx="4454554" cy="3246406"/>
+            <wp:effectExtent l="0" t="0" r="3175" b="5080"/>
+            <wp:docPr id="1" name="Picture 1" descr="Chart, line chart&#10;&#10;Description automatically generated"/>
             <wp:cNvGraphicFramePr>
               <a:graphicFrameLocks xmlns:a="http://schemas.openxmlformats.org/drawingml/2006/main" noChangeAspect="1"/>
             </wp:cNvGraphicFramePr>
@@ -5071,7 +5487,7 @@
               <a:graphicData uri="http://schemas.openxmlformats.org/drawingml/2006/picture">
                 <pic:pic xmlns:pic="http://schemas.openxmlformats.org/drawingml/2006/picture">
                   <pic:nvPicPr>
-                    <pic:cNvPr id="1" name=""/>
+                    <pic:cNvPr id="1" name="Picture 1" descr="Chart, line chart&#10;&#10;Description automatically generated"/>
                     <pic:cNvPicPr/>
                   </pic:nvPicPr>
                   <pic:blipFill>
@@ -5083,7 +5499,7 @@
                   <pic:spPr>
                     <a:xfrm>
                       <a:off x="0" y="0"/>
-                      <a:ext cx="3577405" cy="2736746"/>
+                      <a:ext cx="4462694" cy="3252339"/>
                     </a:xfrm>
                     <a:prstGeom prst="rect">
                       <a:avLst/>
@@ -5129,85 +5545,21 @@
           <w:bCs/>
           <w:sz w:val="22"/>
         </w:rPr>
-        <w:t>e</w:t>
-      </w:r>
-      <w:r>
-        <w:rPr>
-          <w:bCs/>
-          <w:sz w:val="22"/>
-        </w:rPr>
-        <w:t>poch</w:t>
-      </w:r>
-      <w:r>
-        <w:rPr>
-          <w:rFonts w:hint="eastAsia"/>
-          <w:bCs/>
-          <w:sz w:val="22"/>
-        </w:rPr>
-        <w:t xml:space="preserve">이 늘어남에 따라 </w:t>
-      </w:r>
-      <w:r>
-        <w:rPr>
-          <w:bCs/>
-          <w:sz w:val="22"/>
-        </w:rPr>
-        <w:t>loss</w:t>
-      </w:r>
-      <w:r>
-        <w:rPr>
-          <w:rFonts w:hint="eastAsia"/>
-          <w:bCs/>
-          <w:sz w:val="22"/>
-        </w:rPr>
-        <w:t>의 감소량이 점점 줄어들고,</w:t>
-      </w:r>
-      <w:r>
-        <w:rPr>
-          <w:bCs/>
-          <w:sz w:val="22"/>
-        </w:rPr>
-        <w:t xml:space="preserve"> 40</w:t>
-      </w:r>
-      <w:r>
-        <w:rPr>
-          <w:rFonts w:hint="eastAsia"/>
-          <w:bCs/>
-          <w:sz w:val="22"/>
-        </w:rPr>
-        <w:t>e</w:t>
-      </w:r>
-      <w:r>
-        <w:rPr>
-          <w:bCs/>
-          <w:sz w:val="22"/>
-        </w:rPr>
-        <w:t>poch</w:t>
-      </w:r>
-      <w:r>
-        <w:rPr>
-          <w:rFonts w:hint="eastAsia"/>
-          <w:bCs/>
-          <w:sz w:val="22"/>
-        </w:rPr>
-        <w:t>부터</w:t>
-      </w:r>
-      <w:r>
-        <w:rPr>
-          <w:bCs/>
-          <w:sz w:val="22"/>
-        </w:rPr>
-        <w:br/>
-      </w:r>
-      <w:r>
-        <w:rPr>
-          <w:rFonts w:hint="eastAsia"/>
-          <w:bCs/>
-          <w:sz w:val="22"/>
-        </w:rPr>
-        <w:t>거의 수렴함을 확인할 수 있다.</w:t>
-      </w:r>
-      <w:r>
-        <w:rPr>
+        <w:t xml:space="preserve">반복 횟수가 </w:t>
+      </w:r>
+      <w:proofErr w:type="spellStart"/>
+      <w:r>
+        <w:rPr>
+          <w:rFonts w:hint="eastAsia"/>
+          <w:bCs/>
+          <w:sz w:val="22"/>
+        </w:rPr>
+        <w:t>늘어날때마다</w:t>
+      </w:r>
+      <w:proofErr w:type="spellEnd"/>
+      <w:r>
+        <w:rPr>
+          <w:rFonts w:hint="eastAsia"/>
           <w:bCs/>
           <w:sz w:val="22"/>
         </w:rPr>
@@ -5215,25 +5567,118 @@
       </w:r>
       <w:r>
         <w:rPr>
-          <w:rFonts w:hint="eastAsia"/>
-          <w:bCs/>
-          <w:sz w:val="22"/>
-        </w:rPr>
-        <w:t xml:space="preserve">이러한 이유는 </w:t>
-      </w:r>
-      <w:r>
-        <w:rPr>
-          <w:bCs/>
-          <w:sz w:val="22"/>
-        </w:rPr>
-        <w:t>~</w:t>
-      </w:r>
-      <w:r>
-        <w:rPr>
-          <w:bCs/>
-          <w:sz w:val="22"/>
-        </w:rPr>
-        <w:br/>
+          <w:bCs/>
+          <w:sz w:val="22"/>
+        </w:rPr>
+        <w:t>MSE</w:t>
+      </w:r>
+      <w:r>
+        <w:rPr>
+          <w:rFonts w:hint="eastAsia"/>
+          <w:bCs/>
+          <w:sz w:val="22"/>
+        </w:rPr>
+        <w:t>값이 기하급수적으로 낮아지는 것을 확인할 수 있다.</w:t>
+      </w:r>
+      <w:r>
+        <w:rPr>
+          <w:bCs/>
+          <w:sz w:val="22"/>
+        </w:rPr>
+        <w:t xml:space="preserve"> </w:t>
+      </w:r>
+      <w:r>
+        <w:rPr>
+          <w:rFonts w:hint="eastAsia"/>
+          <w:bCs/>
+          <w:sz w:val="22"/>
+        </w:rPr>
+        <w:t>이러한 현상이 발생하는 이유는</w:t>
+      </w:r>
+      <w:r>
+        <w:rPr>
+          <w:bCs/>
+          <w:sz w:val="22"/>
+        </w:rPr>
+        <w:t xml:space="preserve"> Linea regression algorithm</w:t>
+      </w:r>
+      <w:r>
+        <w:rPr>
+          <w:rFonts w:hint="eastAsia"/>
+          <w:bCs/>
+          <w:sz w:val="22"/>
+        </w:rPr>
+        <w:t xml:space="preserve">이 </w:t>
+      </w:r>
+      <w:proofErr w:type="spellStart"/>
+      <w:r>
+        <w:rPr>
+          <w:rFonts w:hint="eastAsia"/>
+          <w:bCs/>
+          <w:sz w:val="22"/>
+        </w:rPr>
+        <w:t>편미분을</w:t>
+      </w:r>
+      <w:proofErr w:type="spellEnd"/>
+      <w:r>
+        <w:rPr>
+          <w:rFonts w:hint="eastAsia"/>
+          <w:bCs/>
+          <w:sz w:val="22"/>
+        </w:rPr>
+        <w:t xml:space="preserve"> 통해 </w:t>
+      </w:r>
+      <w:r>
+        <w:rPr>
+          <w:bCs/>
+          <w:sz w:val="22"/>
+        </w:rPr>
+        <w:t>feature</w:t>
+      </w:r>
+      <w:r>
+        <w:rPr>
+          <w:rFonts w:hint="eastAsia"/>
+          <w:bCs/>
+          <w:sz w:val="22"/>
+        </w:rPr>
+        <w:t xml:space="preserve"> </w:t>
+      </w:r>
+      <w:r>
+        <w:rPr>
+          <w:bCs/>
+          <w:sz w:val="22"/>
+        </w:rPr>
+        <w:t>x</w:t>
+      </w:r>
+      <w:r>
+        <w:rPr>
+          <w:rFonts w:hint="eastAsia"/>
+          <w:bCs/>
+          <w:sz w:val="22"/>
+        </w:rPr>
+        <w:t xml:space="preserve">가 어떻게 변해야 </w:t>
+      </w:r>
+      <w:r>
+        <w:rPr>
+          <w:bCs/>
+          <w:sz w:val="22"/>
+        </w:rPr>
+        <w:t>y</w:t>
+      </w:r>
+      <w:r>
+        <w:rPr>
+          <w:rFonts w:hint="eastAsia"/>
+          <w:bCs/>
+          <w:sz w:val="22"/>
+        </w:rPr>
+        <w:t>값에 근사할 수 있는지 계산하기 때문이다.</w:t>
+      </w:r>
+      <w:r>
+        <w:rPr>
+          <w:bCs/>
+          <w:sz w:val="22"/>
+        </w:rPr>
+        <w:t xml:space="preserve"> </w:t>
       </w:r>
       <w:r>
         <w:rPr>
@@ -5246,349 +5691,12 @@
     </w:p>
     <w:p>
       <w:pPr>
-        <w:pStyle w:val="ListParagraph"/>
-        <w:numPr>
-          <w:ilvl w:val="1"/>
-          <w:numId w:val="7"/>
-        </w:numPr>
         <w:spacing w:line="240" w:lineRule="auto"/>
-        <w:ind w:leftChars="0"/>
-        <w:rPr>
-          <w:bCs/>
-          <w:sz w:val="22"/>
-        </w:rPr>
-      </w:pPr>
-      <w:r>
-        <w:rPr>
-          <w:b/>
-          <w:sz w:val="22"/>
-        </w:rPr>
-        <w:t xml:space="preserve">Case </w:t>
-      </w:r>
-      <w:r>
-        <w:rPr>
-          <w:b/>
-          <w:sz w:val="22"/>
-        </w:rPr>
-        <w:t>2</w:t>
-      </w:r>
-      <w:r>
-        <w:rPr>
-          <w:b/>
-          <w:sz w:val="22"/>
-        </w:rPr>
-        <w:t>.</w:t>
-      </w:r>
-      <w:r>
-        <w:rPr>
-          <w:bCs/>
-          <w:sz w:val="22"/>
-        </w:rPr>
-        <w:t xml:space="preserve"> </w:t>
-      </w:r>
-      <w:r>
-        <w:rPr>
-          <w:bCs/>
-          <w:sz w:val="22"/>
-        </w:rPr>
-        <w:t>Activation function</w:t>
-      </w:r>
-      <w:r>
-        <w:rPr>
-          <w:rFonts w:hint="eastAsia"/>
-          <w:bCs/>
-          <w:sz w:val="22"/>
-        </w:rPr>
-        <w:t>에 따른 성능 분석</w:t>
-      </w:r>
-    </w:p>
-    <w:tbl>
-      <w:tblPr>
-        <w:tblStyle w:val="TableGrid"/>
-        <w:tblW w:w="0" w:type="auto"/>
-        <w:tblInd w:w="988" w:type="dxa"/>
-        <w:tblLook w:val="04A0" w:firstRow="1" w:lastRow="0" w:firstColumn="1" w:lastColumn="0" w:noHBand="0" w:noVBand="1"/>
-      </w:tblPr>
-      <w:tblGrid>
-        <w:gridCol w:w="2693"/>
-        <w:gridCol w:w="2835"/>
-      </w:tblGrid>
-      <w:tr>
-        <w:tc>
-          <w:tcPr>
-            <w:tcW w:w="2693" w:type="dxa"/>
-            <w:shd w:val="clear" w:color="auto" w:fill="D9D9D9" w:themeFill="background1" w:themeFillShade="D9"/>
-          </w:tcPr>
-          <w:p>
-            <w:pPr>
-              <w:jc w:val="center"/>
-              <w:rPr>
-                <w:b/>
-                <w:sz w:val="22"/>
-              </w:rPr>
-            </w:pPr>
-            <w:r>
-              <w:rPr>
-                <w:b/>
-                <w:sz w:val="22"/>
-              </w:rPr>
-              <w:t>Activation function</w:t>
-            </w:r>
-          </w:p>
-        </w:tc>
-        <w:tc>
-          <w:tcPr>
-            <w:tcW w:w="2835" w:type="dxa"/>
-            <w:shd w:val="clear" w:color="auto" w:fill="D9D9D9" w:themeFill="background1" w:themeFillShade="D9"/>
-          </w:tcPr>
-          <w:p>
-            <w:pPr>
-              <w:jc w:val="center"/>
-              <w:rPr>
-                <w:b/>
-                <w:sz w:val="22"/>
-              </w:rPr>
-            </w:pPr>
-            <w:r>
-              <w:rPr>
-                <w:b/>
-                <w:sz w:val="22"/>
-              </w:rPr>
-              <w:t>Accuracy</w:t>
-            </w:r>
-          </w:p>
-        </w:tc>
-      </w:tr>
-      <w:tr>
-        <w:tc>
-          <w:tcPr>
-            <w:tcW w:w="2693" w:type="dxa"/>
-          </w:tcPr>
-          <w:p>
-            <w:pPr>
-              <w:jc w:val="center"/>
-              <w:rPr>
-                <w:bCs/>
-                <w:sz w:val="22"/>
-              </w:rPr>
-            </w:pPr>
-            <w:r>
-              <w:rPr>
-                <w:bCs/>
-                <w:sz w:val="22"/>
-              </w:rPr>
-              <w:t>Sigmoid</w:t>
-            </w:r>
-          </w:p>
-        </w:tc>
-        <w:tc>
-          <w:tcPr>
-            <w:tcW w:w="2835" w:type="dxa"/>
-          </w:tcPr>
-          <w:p>
-            <w:pPr>
-              <w:jc w:val="center"/>
-              <w:rPr>
-                <w:bCs/>
-                <w:sz w:val="22"/>
-              </w:rPr>
-            </w:pPr>
-            <w:r>
-              <w:rPr>
-                <w:rFonts w:hint="eastAsia"/>
-                <w:bCs/>
-                <w:sz w:val="22"/>
-              </w:rPr>
-              <w:t>-</w:t>
-            </w:r>
-          </w:p>
-        </w:tc>
-      </w:tr>
-      <w:tr>
-        <w:tc>
-          <w:tcPr>
-            <w:tcW w:w="2693" w:type="dxa"/>
-          </w:tcPr>
-          <w:p>
-            <w:pPr>
-              <w:jc w:val="center"/>
-              <w:rPr>
-                <w:bCs/>
-                <w:sz w:val="22"/>
-              </w:rPr>
-            </w:pPr>
-            <w:r>
-              <w:rPr>
-                <w:rFonts w:hint="eastAsia"/>
-                <w:bCs/>
-                <w:sz w:val="22"/>
-              </w:rPr>
-              <w:t>C</w:t>
-            </w:r>
-            <w:r>
-              <w:rPr>
-                <w:bCs/>
-                <w:sz w:val="22"/>
-              </w:rPr>
-              <w:t>ross entropy loss</w:t>
-            </w:r>
-          </w:p>
-        </w:tc>
-        <w:tc>
-          <w:tcPr>
-            <w:tcW w:w="2835" w:type="dxa"/>
-          </w:tcPr>
-          <w:p>
-            <w:pPr>
-              <w:jc w:val="center"/>
-              <w:rPr>
-                <w:bCs/>
-                <w:sz w:val="22"/>
-              </w:rPr>
-            </w:pPr>
-            <w:r>
-              <w:rPr>
-                <w:rFonts w:hint="eastAsia"/>
-                <w:bCs/>
-                <w:sz w:val="22"/>
-              </w:rPr>
-              <w:t>-</w:t>
-            </w:r>
-          </w:p>
-        </w:tc>
-      </w:tr>
-    </w:tbl>
-    <w:p>
-      <w:pPr>
-        <w:pStyle w:val="ListParagraph"/>
-        <w:spacing w:line="240" w:lineRule="auto"/>
-        <w:ind w:leftChars="0" w:left="992"/>
-        <w:rPr>
-          <w:bCs/>
-          <w:sz w:val="22"/>
-        </w:rPr>
-      </w:pPr>
-      <w:r>
-        <w:rPr>
-          <w:sz w:val="22"/>
-        </w:rPr>
-        <w:br/>
-      </w:r>
-      <m:oMath>
-        <m:r>
-          <w:rPr>
-            <w:rFonts w:ascii="Cambria Math" w:hAnsi="Cambria Math"/>
-            <w:sz w:val="22"/>
-          </w:rPr>
-          <m:t>→</m:t>
-        </m:r>
-      </m:oMath>
-      <w:r>
-        <w:rPr>
-          <w:rFonts w:hint="eastAsia"/>
-          <w:bCs/>
-          <w:sz w:val="22"/>
-        </w:rPr>
-        <w:t xml:space="preserve"> </w:t>
-      </w:r>
-      <w:r>
-        <w:rPr>
-          <w:rFonts w:hint="eastAsia"/>
-          <w:bCs/>
-          <w:sz w:val="22"/>
-        </w:rPr>
-        <w:t>S</w:t>
-      </w:r>
-      <w:r>
-        <w:rPr>
-          <w:bCs/>
-          <w:sz w:val="22"/>
-        </w:rPr>
-        <w:t>igmoid</w:t>
-      </w:r>
-      <w:r>
-        <w:rPr>
-          <w:rFonts w:hint="eastAsia"/>
-          <w:bCs/>
-          <w:sz w:val="22"/>
-        </w:rPr>
-        <w:t>에</w:t>
-      </w:r>
-      <w:r>
-        <w:rPr>
-          <w:rFonts w:hint="eastAsia"/>
-          <w:bCs/>
-          <w:sz w:val="22"/>
-        </w:rPr>
-        <w:t xml:space="preserve"> 비해 </w:t>
-      </w:r>
-      <w:r>
-        <w:rPr>
-          <w:bCs/>
-          <w:sz w:val="22"/>
-        </w:rPr>
-        <w:t>cross entropy loss</w:t>
-      </w:r>
-      <w:r>
-        <w:rPr>
-          <w:rFonts w:hint="eastAsia"/>
-          <w:bCs/>
-          <w:sz w:val="22"/>
-        </w:rPr>
-        <w:t xml:space="preserve">를 사용했을 </w:t>
-      </w:r>
-      <w:r>
-        <w:rPr>
-          <w:rFonts w:hint="eastAsia"/>
-          <w:bCs/>
-          <w:sz w:val="22"/>
-        </w:rPr>
-        <w:t xml:space="preserve">때 </w:t>
-      </w:r>
-      <w:r>
-        <w:rPr>
-          <w:bCs/>
-          <w:sz w:val="22"/>
-        </w:rPr>
-        <w:t>~~</w:t>
-      </w:r>
-      <w:r>
-        <w:rPr>
-          <w:rFonts w:hint="eastAsia"/>
-          <w:bCs/>
-          <w:sz w:val="22"/>
-        </w:rPr>
-        <w:t>한 결과가 나타났다.</w:t>
-      </w:r>
-      <w:r>
-        <w:rPr>
-          <w:bCs/>
-          <w:sz w:val="22"/>
-        </w:rPr>
-        <w:t xml:space="preserve"> </w:t>
-      </w:r>
-      <w:r>
-        <w:rPr>
-          <w:rFonts w:hint="eastAsia"/>
-          <w:bCs/>
-          <w:sz w:val="22"/>
-        </w:rPr>
-        <w:t xml:space="preserve">이러한 이유는 </w:t>
-      </w:r>
-      <w:r>
-        <w:rPr>
-          <w:bCs/>
-          <w:sz w:val="22"/>
-        </w:rPr>
-        <w:t>~~</w:t>
-      </w:r>
-      <w:r>
-        <w:rPr>
-          <w:bCs/>
-          <w:sz w:val="22"/>
-        </w:rPr>
-        <w:br/>
-      </w:r>
+        <w:rPr>
+          <w:bCs/>
+          <w:sz w:val="22"/>
+        </w:rPr>
+      </w:pPr>
       <w:r>
         <w:rPr>
           <w:bCs/>
@@ -5620,7 +5728,448 @@
           <w:szCs w:val="24"/>
         </w:rPr>
         <w:lastRenderedPageBreak/>
-        <w:t>고찰 및 느낀점</w:t>
+        <w:t xml:space="preserve">고찰 및 </w:t>
+      </w:r>
+      <w:proofErr w:type="spellStart"/>
+      <w:r>
+        <w:rPr>
+          <w:rFonts w:hint="eastAsia"/>
+          <w:b/>
+          <w:sz w:val="24"/>
+          <w:szCs w:val="24"/>
+        </w:rPr>
+        <w:t>느낀점</w:t>
+      </w:r>
+      <w:proofErr w:type="spellEnd"/>
+    </w:p>
+    <w:p>
+      <w:pPr>
+        <w:pStyle w:val="ListParagraph"/>
+        <w:numPr>
+          <w:ilvl w:val="0"/>
+          <w:numId w:val="12"/>
+        </w:numPr>
+        <w:spacing w:line="240" w:lineRule="auto"/>
+        <w:ind w:leftChars="0"/>
+        <w:rPr>
+          <w:bCs/>
+          <w:sz w:val="24"/>
+          <w:szCs w:val="24"/>
+        </w:rPr>
+      </w:pPr>
+      <w:r>
+        <w:rPr>
+          <w:bCs/>
+          <w:sz w:val="24"/>
+          <w:szCs w:val="24"/>
+        </w:rPr>
+        <w:t>Machine learning</w:t>
+      </w:r>
+      <w:r>
+        <w:rPr>
+          <w:rFonts w:hint="eastAsia"/>
+          <w:bCs/>
+          <w:sz w:val="24"/>
+          <w:szCs w:val="24"/>
+        </w:rPr>
+        <w:t>의 경우,</w:t>
+      </w:r>
+      <w:r>
+        <w:rPr>
+          <w:bCs/>
+          <w:sz w:val="24"/>
+          <w:szCs w:val="24"/>
+        </w:rPr>
+        <w:t xml:space="preserve"> </w:t>
+      </w:r>
+      <w:r>
+        <w:rPr>
+          <w:rFonts w:hint="eastAsia"/>
+          <w:bCs/>
+          <w:sz w:val="24"/>
+          <w:szCs w:val="24"/>
+        </w:rPr>
+        <w:t>모델 개발 뿐만 아니라,</w:t>
+      </w:r>
+      <w:r>
+        <w:rPr>
+          <w:bCs/>
+          <w:sz w:val="24"/>
+          <w:szCs w:val="24"/>
+        </w:rPr>
+        <w:t xml:space="preserve"> Feature Extraction, Data Preprocessing </w:t>
+      </w:r>
+      <w:r>
+        <w:rPr>
+          <w:rFonts w:hint="eastAsia"/>
+          <w:bCs/>
+          <w:sz w:val="24"/>
+          <w:szCs w:val="24"/>
+        </w:rPr>
+        <w:t xml:space="preserve">과정 등이 좋은 모델을 </w:t>
+      </w:r>
+      <w:proofErr w:type="spellStart"/>
+      <w:r>
+        <w:rPr>
+          <w:rFonts w:hint="eastAsia"/>
+          <w:bCs/>
+          <w:sz w:val="24"/>
+          <w:szCs w:val="24"/>
+        </w:rPr>
+        <w:t>만들때</w:t>
+      </w:r>
+      <w:proofErr w:type="spellEnd"/>
+      <w:r>
+        <w:rPr>
+          <w:rFonts w:hint="eastAsia"/>
+          <w:bCs/>
+          <w:sz w:val="24"/>
+          <w:szCs w:val="24"/>
+        </w:rPr>
+        <w:t xml:space="preserve"> 훨씬 중요하다.</w:t>
+      </w:r>
+      <w:r>
+        <w:rPr>
+          <w:bCs/>
+          <w:sz w:val="24"/>
+          <w:szCs w:val="24"/>
+        </w:rPr>
+        <w:t xml:space="preserve"> </w:t>
+      </w:r>
+      <w:r>
+        <w:rPr>
+          <w:rFonts w:hint="eastAsia"/>
+          <w:bCs/>
+          <w:sz w:val="24"/>
+          <w:szCs w:val="24"/>
+        </w:rPr>
+        <w:t xml:space="preserve">그 이유는 결국 </w:t>
+      </w:r>
+      <w:r>
+        <w:rPr>
+          <w:bCs/>
+          <w:sz w:val="24"/>
+          <w:szCs w:val="24"/>
+        </w:rPr>
+        <w:t>Machine Learning</w:t>
+      </w:r>
+      <w:r>
+        <w:rPr>
+          <w:rFonts w:hint="eastAsia"/>
+          <w:bCs/>
+          <w:sz w:val="24"/>
+          <w:szCs w:val="24"/>
+        </w:rPr>
+        <w:t xml:space="preserve">도 </w:t>
+      </w:r>
+      <w:r>
+        <w:rPr>
+          <w:bCs/>
+          <w:sz w:val="24"/>
+          <w:szCs w:val="24"/>
+        </w:rPr>
+        <w:t>Training Data</w:t>
+      </w:r>
+      <w:proofErr w:type="spellStart"/>
+      <w:r>
+        <w:rPr>
+          <w:rFonts w:hint="eastAsia"/>
+          <w:bCs/>
+          <w:sz w:val="24"/>
+          <w:szCs w:val="24"/>
+        </w:rPr>
+        <w:t>를</w:t>
+      </w:r>
+      <w:proofErr w:type="spellEnd"/>
+      <w:r>
+        <w:rPr>
+          <w:rFonts w:hint="eastAsia"/>
+          <w:bCs/>
+          <w:sz w:val="24"/>
+          <w:szCs w:val="24"/>
+        </w:rPr>
+        <w:t xml:space="preserve"> 활용하여 정답에 근사시키는 개념이기 때문에,</w:t>
+      </w:r>
+      <w:r>
+        <w:rPr>
+          <w:bCs/>
+          <w:sz w:val="24"/>
+          <w:szCs w:val="24"/>
+        </w:rPr>
+        <w:t xml:space="preserve"> Garbage in </w:t>
+      </w:r>
+      <w:r>
+        <w:rPr>
+          <w:bCs/>
+          <w:sz w:val="24"/>
+          <w:szCs w:val="24"/>
+        </w:rPr>
+        <w:t xml:space="preserve">Garbage </w:t>
+      </w:r>
+      <w:r>
+        <w:rPr>
+          <w:bCs/>
+          <w:sz w:val="24"/>
+          <w:szCs w:val="24"/>
+        </w:rPr>
+        <w:t xml:space="preserve">Out </w:t>
+      </w:r>
+      <w:r>
+        <w:rPr>
+          <w:rFonts w:hint="eastAsia"/>
+          <w:bCs/>
+          <w:sz w:val="24"/>
+          <w:szCs w:val="24"/>
+        </w:rPr>
+        <w:t>적용된다.</w:t>
+      </w:r>
+    </w:p>
+    <w:p>
+      <w:pPr>
+        <w:pStyle w:val="ListParagraph"/>
+        <w:numPr>
+          <w:ilvl w:val="0"/>
+          <w:numId w:val="12"/>
+        </w:numPr>
+        <w:spacing w:line="240" w:lineRule="auto"/>
+        <w:ind w:leftChars="0"/>
+        <w:rPr>
+          <w:bCs/>
+          <w:sz w:val="24"/>
+          <w:szCs w:val="24"/>
+        </w:rPr>
+      </w:pPr>
+      <w:r>
+        <w:rPr>
+          <w:bCs/>
+          <w:sz w:val="24"/>
+          <w:szCs w:val="24"/>
+        </w:rPr>
+        <w:t>EDA</w:t>
+      </w:r>
+      <w:proofErr w:type="spellStart"/>
+      <w:r>
+        <w:rPr>
+          <w:rFonts w:hint="eastAsia"/>
+          <w:bCs/>
+          <w:sz w:val="24"/>
+          <w:szCs w:val="24"/>
+        </w:rPr>
+        <w:t>를</w:t>
+      </w:r>
+      <w:proofErr w:type="spellEnd"/>
+      <w:r>
+        <w:rPr>
+          <w:rFonts w:hint="eastAsia"/>
+          <w:bCs/>
+          <w:sz w:val="24"/>
+          <w:szCs w:val="24"/>
+        </w:rPr>
+        <w:t xml:space="preserve"> 통해 </w:t>
+      </w:r>
+      <w:r>
+        <w:rPr>
+          <w:bCs/>
+          <w:sz w:val="24"/>
+          <w:szCs w:val="24"/>
+        </w:rPr>
+        <w:t>Data</w:t>
+      </w:r>
+      <w:r>
+        <w:rPr>
+          <w:rFonts w:hint="eastAsia"/>
+          <w:bCs/>
+          <w:sz w:val="24"/>
+          <w:szCs w:val="24"/>
+        </w:rPr>
+        <w:t xml:space="preserve">의 </w:t>
+      </w:r>
+      <w:r>
+        <w:rPr>
+          <w:bCs/>
+          <w:sz w:val="24"/>
+          <w:szCs w:val="24"/>
+        </w:rPr>
+        <w:t>specific</w:t>
+      </w:r>
+      <w:r>
+        <w:rPr>
+          <w:rFonts w:hint="eastAsia"/>
+          <w:bCs/>
+          <w:sz w:val="24"/>
+          <w:szCs w:val="24"/>
+        </w:rPr>
+        <w:t>한 점들을 통찰하고,</w:t>
+      </w:r>
+      <w:r>
+        <w:rPr>
+          <w:bCs/>
+          <w:sz w:val="24"/>
+          <w:szCs w:val="24"/>
+        </w:rPr>
+        <w:t xml:space="preserve"> </w:t>
+      </w:r>
+      <w:r>
+        <w:rPr>
+          <w:rFonts w:hint="eastAsia"/>
+          <w:bCs/>
+          <w:sz w:val="24"/>
+          <w:szCs w:val="24"/>
+        </w:rPr>
+        <w:t xml:space="preserve">그에 맞는 </w:t>
+      </w:r>
+      <w:r>
+        <w:rPr>
+          <w:bCs/>
+          <w:sz w:val="24"/>
+          <w:szCs w:val="24"/>
+        </w:rPr>
+        <w:t xml:space="preserve">Preprocessing </w:t>
+      </w:r>
+      <w:r>
+        <w:rPr>
+          <w:rFonts w:hint="eastAsia"/>
+          <w:bCs/>
+          <w:sz w:val="24"/>
+          <w:szCs w:val="24"/>
+        </w:rPr>
+        <w:t xml:space="preserve">기법들을 </w:t>
+      </w:r>
+      <w:proofErr w:type="spellStart"/>
+      <w:r>
+        <w:rPr>
+          <w:rFonts w:hint="eastAsia"/>
+          <w:bCs/>
+          <w:sz w:val="24"/>
+          <w:szCs w:val="24"/>
+        </w:rPr>
+        <w:t>활용하는게</w:t>
+      </w:r>
+      <w:proofErr w:type="spellEnd"/>
+      <w:r>
+        <w:rPr>
+          <w:rFonts w:hint="eastAsia"/>
+          <w:bCs/>
+          <w:sz w:val="24"/>
+          <w:szCs w:val="24"/>
+        </w:rPr>
+        <w:t xml:space="preserve"> 모델의 성능을 </w:t>
+      </w:r>
+      <w:proofErr w:type="spellStart"/>
+      <w:r>
+        <w:rPr>
+          <w:rFonts w:hint="eastAsia"/>
+          <w:bCs/>
+          <w:sz w:val="24"/>
+          <w:szCs w:val="24"/>
+        </w:rPr>
+        <w:t>올리때</w:t>
+      </w:r>
+      <w:proofErr w:type="spellEnd"/>
+      <w:r>
+        <w:rPr>
+          <w:rFonts w:hint="eastAsia"/>
+          <w:bCs/>
+          <w:sz w:val="24"/>
+          <w:szCs w:val="24"/>
+        </w:rPr>
+        <w:t xml:space="preserve"> 많은 영향을 준다.</w:t>
+      </w:r>
+    </w:p>
+    <w:p>
+      <w:pPr>
+        <w:pStyle w:val="ListParagraph"/>
+        <w:numPr>
+          <w:ilvl w:val="0"/>
+          <w:numId w:val="12"/>
+        </w:numPr>
+        <w:spacing w:line="240" w:lineRule="auto"/>
+        <w:ind w:leftChars="0"/>
+        <w:rPr>
+          <w:bCs/>
+          <w:sz w:val="24"/>
+          <w:szCs w:val="24"/>
+        </w:rPr>
+      </w:pPr>
+      <w:r>
+        <w:rPr>
+          <w:rFonts w:hint="eastAsia"/>
+          <w:bCs/>
+          <w:sz w:val="24"/>
+          <w:szCs w:val="24"/>
+        </w:rPr>
+        <w:t xml:space="preserve">일정 </w:t>
+      </w:r>
+      <w:r>
+        <w:rPr>
+          <w:bCs/>
+          <w:sz w:val="24"/>
+          <w:szCs w:val="24"/>
+        </w:rPr>
+        <w:t>Iteration</w:t>
+      </w:r>
+      <w:r>
+        <w:rPr>
+          <w:rFonts w:hint="eastAsia"/>
+          <w:bCs/>
+          <w:sz w:val="24"/>
+          <w:szCs w:val="24"/>
+        </w:rPr>
+        <w:t>을 넘어가면 성능 향상의 폭이 기하급수적으로 줄어든다. 따라서 어느정도 목표치에 근사하였다면,</w:t>
+      </w:r>
+      <w:r>
+        <w:rPr>
+          <w:bCs/>
+          <w:sz w:val="24"/>
+          <w:szCs w:val="24"/>
+        </w:rPr>
+        <w:t xml:space="preserve"> </w:t>
+      </w:r>
+      <w:r>
+        <w:rPr>
+          <w:rFonts w:hint="eastAsia"/>
+          <w:bCs/>
+          <w:sz w:val="24"/>
+          <w:szCs w:val="24"/>
+        </w:rPr>
+        <w:t xml:space="preserve">학습을 </w:t>
+      </w:r>
+      <w:proofErr w:type="spellStart"/>
+      <w:r>
+        <w:rPr>
+          <w:rFonts w:hint="eastAsia"/>
+          <w:bCs/>
+          <w:sz w:val="24"/>
+          <w:szCs w:val="24"/>
+        </w:rPr>
+        <w:t>멈추는것이</w:t>
+      </w:r>
+      <w:proofErr w:type="spellEnd"/>
+      <w:r>
+        <w:rPr>
+          <w:rFonts w:hint="eastAsia"/>
+          <w:bCs/>
+          <w:sz w:val="24"/>
+          <w:szCs w:val="24"/>
+        </w:rPr>
+        <w:t xml:space="preserve"> </w:t>
+      </w:r>
+      <w:r>
+        <w:rPr>
+          <w:bCs/>
+          <w:sz w:val="24"/>
+          <w:szCs w:val="24"/>
+        </w:rPr>
+        <w:t>Resource</w:t>
+      </w:r>
+      <w:r>
+        <w:rPr>
+          <w:rFonts w:hint="eastAsia"/>
+          <w:bCs/>
+          <w:sz w:val="24"/>
+          <w:szCs w:val="24"/>
+        </w:rPr>
+        <w:t>관리에 좋다.</w:t>
       </w:r>
     </w:p>
     <w:sectPr>

</xml_diff>